<commit_message>
Ajustes || PDF || Descargable
</commit_message>
<xml_diff>
--- a/fuentes/33110014_CF01_DU.docx
+++ b/fuentes/33110014_CF01_DU.docx
@@ -557,7 +557,7 @@
           <w:r>
             <w:fldChar w:fldCharType="separate"/>
           </w:r>
-          <w:hyperlink w:anchor="_Toc176988586" w:history="1">
+          <w:hyperlink w:anchor="_Toc178945348" w:history="1">
             <w:r>
               <w:rPr>
                 <w:rStyle w:val="Hipervnculo"/>
@@ -584,7 +584,7 @@
                 <w:noProof/>
                 <w:webHidden/>
               </w:rPr>
-              <w:instrText xml:space="preserve"> PAGEREF _Toc176988586 \h </w:instrText>
+              <w:instrText xml:space="preserve"> PAGEREF _Toc178945348 \h </w:instrText>
             </w:r>
             <w:r>
               <w:rPr>
@@ -631,7 +631,7 @@
               <w14:ligatures w14:val="none"/>
             </w:rPr>
           </w:pPr>
-          <w:hyperlink w:anchor="_Toc176988587" w:history="1">
+          <w:hyperlink w:anchor="_Toc178945349" w:history="1">
             <w:r>
               <w:rPr>
                 <w:rStyle w:val="Hipervnculo"/>
@@ -676,7 +676,7 @@
                 <w:noProof/>
                 <w:webHidden/>
               </w:rPr>
-              <w:instrText xml:space="preserve"> PAGEREF _Toc176988587 \h </w:instrText>
+              <w:instrText xml:space="preserve"> PAGEREF _Toc178945349 \h </w:instrText>
             </w:r>
             <w:r>
               <w:rPr>
@@ -723,7 +723,7 @@
               <w14:ligatures w14:val="none"/>
             </w:rPr>
           </w:pPr>
-          <w:hyperlink w:anchor="_Toc176988588" w:history="1">
+          <w:hyperlink w:anchor="_Toc178945350" w:history="1">
             <w:r>
               <w:rPr>
                 <w:rStyle w:val="Hipervnculo"/>
@@ -768,7 +768,7 @@
                 <w:noProof/>
                 <w:webHidden/>
               </w:rPr>
-              <w:instrText xml:space="preserve"> PAGEREF _Toc176988588 \h </w:instrText>
+              <w:instrText xml:space="preserve"> PAGEREF _Toc178945350 \h </w:instrText>
             </w:r>
             <w:r>
               <w:rPr>
@@ -815,7 +815,7 @@
               <w14:ligatures w14:val="none"/>
             </w:rPr>
           </w:pPr>
-          <w:hyperlink w:anchor="_Toc176988589" w:history="1">
+          <w:hyperlink w:anchor="_Toc178945351" w:history="1">
             <w:r>
               <w:rPr>
                 <w:rStyle w:val="Hipervnculo"/>
@@ -860,7 +860,7 @@
                 <w:noProof/>
                 <w:webHidden/>
               </w:rPr>
-              <w:instrText xml:space="preserve"> PAGEREF _Toc176988589 \h </w:instrText>
+              <w:instrText xml:space="preserve"> PAGEREF _Toc178945351 \h </w:instrText>
             </w:r>
             <w:r>
               <w:rPr>
@@ -906,7 +906,7 @@
               <w14:ligatures w14:val="none"/>
             </w:rPr>
           </w:pPr>
-          <w:hyperlink w:anchor="_Toc176988590" w:history="1">
+          <w:hyperlink w:anchor="_Toc178945352" w:history="1">
             <w:r>
               <w:rPr>
                 <w:rStyle w:val="Hipervnculo"/>
@@ -933,7 +933,7 @@
                 <w:noProof/>
                 <w:webHidden/>
               </w:rPr>
-              <w:instrText xml:space="preserve"> PAGEREF _Toc176988590 \h </w:instrText>
+              <w:instrText xml:space="preserve"> PAGEREF _Toc178945352 \h </w:instrText>
             </w:r>
             <w:r>
               <w:rPr>
@@ -979,7 +979,7 @@
               <w14:ligatures w14:val="none"/>
             </w:rPr>
           </w:pPr>
-          <w:hyperlink w:anchor="_Toc176988591" w:history="1">
+          <w:hyperlink w:anchor="_Toc178945353" w:history="1">
             <w:r>
               <w:rPr>
                 <w:rStyle w:val="Hipervnculo"/>
@@ -1006,7 +1006,7 @@
                 <w:noProof/>
                 <w:webHidden/>
               </w:rPr>
-              <w:instrText xml:space="preserve"> PAGEREF _Toc176988591 \h </w:instrText>
+              <w:instrText xml:space="preserve"> PAGEREF _Toc178945353 \h </w:instrText>
             </w:r>
             <w:r>
               <w:rPr>
@@ -1053,7 +1053,7 @@
               <w14:ligatures w14:val="none"/>
             </w:rPr>
           </w:pPr>
-          <w:hyperlink w:anchor="_Toc176988592" w:history="1">
+          <w:hyperlink w:anchor="_Toc178945354" w:history="1">
             <w:r>
               <w:rPr>
                 <w:rStyle w:val="Hipervnculo"/>
@@ -1098,7 +1098,7 @@
                 <w:noProof/>
                 <w:webHidden/>
               </w:rPr>
-              <w:instrText xml:space="preserve"> PAGEREF _Toc176988592 \h </w:instrText>
+              <w:instrText xml:space="preserve"> PAGEREF _Toc178945354 \h </w:instrText>
             </w:r>
             <w:r>
               <w:rPr>
@@ -1145,7 +1145,7 @@
               <w14:ligatures w14:val="none"/>
             </w:rPr>
           </w:pPr>
-          <w:hyperlink w:anchor="_Toc176988593" w:history="1">
+          <w:hyperlink w:anchor="_Toc178945355" w:history="1">
             <w:r>
               <w:rPr>
                 <w:rStyle w:val="Hipervnculo"/>
@@ -1190,7 +1190,7 @@
                 <w:noProof/>
                 <w:webHidden/>
               </w:rPr>
-              <w:instrText xml:space="preserve"> PAGEREF _Toc176988593 \h </w:instrText>
+              <w:instrText xml:space="preserve"> PAGEREF _Toc178945355 \h </w:instrText>
             </w:r>
             <w:r>
               <w:rPr>
@@ -1237,7 +1237,7 @@
               <w14:ligatures w14:val="none"/>
             </w:rPr>
           </w:pPr>
-          <w:hyperlink w:anchor="_Toc176988594" w:history="1">
+          <w:hyperlink w:anchor="_Toc178945356" w:history="1">
             <w:r>
               <w:rPr>
                 <w:rStyle w:val="Hipervnculo"/>
@@ -1282,7 +1282,7 @@
                 <w:noProof/>
                 <w:webHidden/>
               </w:rPr>
-              <w:instrText xml:space="preserve"> PAGEREF _Toc176988594 \h </w:instrText>
+              <w:instrText xml:space="preserve"> PAGEREF _Toc178945356 \h </w:instrText>
             </w:r>
             <w:r>
               <w:rPr>
@@ -1328,7 +1328,7 @@
               <w14:ligatures w14:val="none"/>
             </w:rPr>
           </w:pPr>
-          <w:hyperlink w:anchor="_Toc176988595" w:history="1">
+          <w:hyperlink w:anchor="_Toc178945357" w:history="1">
             <w:r>
               <w:rPr>
                 <w:rStyle w:val="Hipervnculo"/>
@@ -1355,7 +1355,7 @@
                 <w:noProof/>
                 <w:webHidden/>
               </w:rPr>
-              <w:instrText xml:space="preserve"> PAGEREF _Toc176988595 \h </w:instrText>
+              <w:instrText xml:space="preserve"> PAGEREF _Toc178945357 \h </w:instrText>
             </w:r>
             <w:r>
               <w:rPr>
@@ -1401,7 +1401,7 @@
               <w14:ligatures w14:val="none"/>
             </w:rPr>
           </w:pPr>
-          <w:hyperlink w:anchor="_Toc176988596" w:history="1">
+          <w:hyperlink w:anchor="_Toc178945358" w:history="1">
             <w:r>
               <w:rPr>
                 <w:rStyle w:val="Hipervnculo"/>
@@ -1428,7 +1428,7 @@
                 <w:noProof/>
                 <w:webHidden/>
               </w:rPr>
-              <w:instrText xml:space="preserve"> PAGEREF _Toc176988596 \h </w:instrText>
+              <w:instrText xml:space="preserve"> PAGEREF _Toc178945358 \h </w:instrText>
             </w:r>
             <w:r>
               <w:rPr>
@@ -1475,7 +1475,7 @@
               <w14:ligatures w14:val="none"/>
             </w:rPr>
           </w:pPr>
-          <w:hyperlink w:anchor="_Toc176988597" w:history="1">
+          <w:hyperlink w:anchor="_Toc178945359" w:history="1">
             <w:r>
               <w:rPr>
                 <w:rStyle w:val="Hipervnculo"/>
@@ -1520,7 +1520,7 @@
                 <w:noProof/>
                 <w:webHidden/>
               </w:rPr>
-              <w:instrText xml:space="preserve"> PAGEREF _Toc176988597 \h </w:instrText>
+              <w:instrText xml:space="preserve"> PAGEREF _Toc178945359 \h </w:instrText>
             </w:r>
             <w:r>
               <w:rPr>
@@ -1540,7 +1540,7 @@
                 <w:noProof/>
                 <w:webHidden/>
               </w:rPr>
-              <w:t>11</w:t>
+              <w:t>12</w:t>
             </w:r>
             <w:r>
               <w:rPr>
@@ -1567,7 +1567,7 @@
               <w14:ligatures w14:val="none"/>
             </w:rPr>
           </w:pPr>
-          <w:hyperlink w:anchor="_Toc176988598" w:history="1">
+          <w:hyperlink w:anchor="_Toc178945360" w:history="1">
             <w:r>
               <w:rPr>
                 <w:rStyle w:val="Hipervnculo"/>
@@ -1612,7 +1612,7 @@
                 <w:noProof/>
                 <w:webHidden/>
               </w:rPr>
-              <w:instrText xml:space="preserve"> PAGEREF _Toc176988598 \h </w:instrText>
+              <w:instrText xml:space="preserve"> PAGEREF _Toc178945360 \h </w:instrText>
             </w:r>
             <w:r>
               <w:rPr>
@@ -1632,7 +1632,7 @@
                 <w:noProof/>
                 <w:webHidden/>
               </w:rPr>
-              <w:t>11</w:t>
+              <w:t>13</w:t>
             </w:r>
             <w:r>
               <w:rPr>
@@ -1658,7 +1658,7 @@
               <w14:ligatures w14:val="none"/>
             </w:rPr>
           </w:pPr>
-          <w:hyperlink w:anchor="_Toc176988599" w:history="1">
+          <w:hyperlink w:anchor="_Toc178945361" w:history="1">
             <w:r>
               <w:rPr>
                 <w:rStyle w:val="Hipervnculo"/>
@@ -1685,7 +1685,7 @@
                 <w:noProof/>
                 <w:webHidden/>
               </w:rPr>
-              <w:instrText xml:space="preserve"> PAGEREF _Toc176988599 \h </w:instrText>
+              <w:instrText xml:space="preserve"> PAGEREF _Toc178945361 \h </w:instrText>
             </w:r>
             <w:r>
               <w:rPr>
@@ -1705,7 +1705,7 @@
                 <w:noProof/>
                 <w:webHidden/>
               </w:rPr>
-              <w:t>12</w:t>
+              <w:t>13</w:t>
             </w:r>
             <w:r>
               <w:rPr>
@@ -1731,7 +1731,7 @@
               <w14:ligatures w14:val="none"/>
             </w:rPr>
           </w:pPr>
-          <w:hyperlink w:anchor="_Toc176988600" w:history="1">
+          <w:hyperlink w:anchor="_Toc178945362" w:history="1">
             <w:r>
               <w:rPr>
                 <w:rStyle w:val="Hipervnculo"/>
@@ -1758,7 +1758,7 @@
                 <w:noProof/>
                 <w:webHidden/>
               </w:rPr>
-              <w:instrText xml:space="preserve"> PAGEREF _Toc176988600 \h </w:instrText>
+              <w:instrText xml:space="preserve"> PAGEREF _Toc178945362 \h </w:instrText>
             </w:r>
             <w:r>
               <w:rPr>
@@ -1778,7 +1778,7 @@
                 <w:noProof/>
                 <w:webHidden/>
               </w:rPr>
-              <w:t>12</w:t>
+              <w:t>14</w:t>
             </w:r>
             <w:r>
               <w:rPr>
@@ -1804,7 +1804,7 @@
               <w14:ligatures w14:val="none"/>
             </w:rPr>
           </w:pPr>
-          <w:hyperlink w:anchor="_Toc176988601" w:history="1">
+          <w:hyperlink w:anchor="_Toc178945363" w:history="1">
             <w:r>
               <w:rPr>
                 <w:rStyle w:val="Hipervnculo"/>
@@ -1831,7 +1831,7 @@
                 <w:noProof/>
                 <w:webHidden/>
               </w:rPr>
-              <w:instrText xml:space="preserve"> PAGEREF _Toc176988601 \h </w:instrText>
+              <w:instrText xml:space="preserve"> PAGEREF _Toc178945363 \h </w:instrText>
             </w:r>
             <w:r>
               <w:rPr>
@@ -1851,7 +1851,7 @@
                 <w:noProof/>
                 <w:webHidden/>
               </w:rPr>
-              <w:t>14</w:t>
+              <w:t>15</w:t>
             </w:r>
             <w:r>
               <w:rPr>
@@ -1878,7 +1878,7 @@
               <w14:ligatures w14:val="none"/>
             </w:rPr>
           </w:pPr>
-          <w:hyperlink w:anchor="_Toc176988602" w:history="1">
+          <w:hyperlink w:anchor="_Toc178945364" w:history="1">
             <w:r>
               <w:rPr>
                 <w:rStyle w:val="Hipervnculo"/>
@@ -1923,7 +1923,7 @@
                 <w:noProof/>
                 <w:webHidden/>
               </w:rPr>
-              <w:instrText xml:space="preserve"> PAGEREF _Toc176988602 \h </w:instrText>
+              <w:instrText xml:space="preserve"> PAGEREF _Toc178945364 \h </w:instrText>
             </w:r>
             <w:r>
               <w:rPr>
@@ -1943,7 +1943,7 @@
                 <w:noProof/>
                 <w:webHidden/>
               </w:rPr>
-              <w:t>15</w:t>
+              <w:t>16</w:t>
             </w:r>
             <w:r>
               <w:rPr>
@@ -1970,7 +1970,7 @@
               <w14:ligatures w14:val="none"/>
             </w:rPr>
           </w:pPr>
-          <w:hyperlink w:anchor="_Toc176988603" w:history="1">
+          <w:hyperlink w:anchor="_Toc178945365" w:history="1">
             <w:r>
               <w:rPr>
                 <w:rStyle w:val="Hipervnculo"/>
@@ -2015,7 +2015,7 @@
                 <w:noProof/>
                 <w:webHidden/>
               </w:rPr>
-              <w:instrText xml:space="preserve"> PAGEREF _Toc176988603 \h </w:instrText>
+              <w:instrText xml:space="preserve"> PAGEREF _Toc178945365 \h </w:instrText>
             </w:r>
             <w:r>
               <w:rPr>
@@ -2035,7 +2035,7 @@
                 <w:noProof/>
                 <w:webHidden/>
               </w:rPr>
-              <w:t>16</w:t>
+              <w:t>17</w:t>
             </w:r>
             <w:r>
               <w:rPr>
@@ -2061,7 +2061,7 @@
               <w14:ligatures w14:val="none"/>
             </w:rPr>
           </w:pPr>
-          <w:hyperlink w:anchor="_Toc176988604" w:history="1">
+          <w:hyperlink w:anchor="_Toc178945366" w:history="1">
             <w:r>
               <w:rPr>
                 <w:rStyle w:val="Hipervnculo"/>
@@ -2088,7 +2088,7 @@
                 <w:noProof/>
                 <w:webHidden/>
               </w:rPr>
-              <w:instrText xml:space="preserve"> PAGEREF _Toc176988604 \h </w:instrText>
+              <w:instrText xml:space="preserve"> PAGEREF _Toc178945366 \h </w:instrText>
             </w:r>
             <w:r>
               <w:rPr>
@@ -2108,7 +2108,7 @@
                 <w:noProof/>
                 <w:webHidden/>
               </w:rPr>
-              <w:t>16</w:t>
+              <w:t>17</w:t>
             </w:r>
             <w:r>
               <w:rPr>
@@ -2134,7 +2134,7 @@
               <w14:ligatures w14:val="none"/>
             </w:rPr>
           </w:pPr>
-          <w:hyperlink w:anchor="_Toc176988605" w:history="1">
+          <w:hyperlink w:anchor="_Toc178945367" w:history="1">
             <w:r>
               <w:rPr>
                 <w:rStyle w:val="Hipervnculo"/>
@@ -2161,7 +2161,7 @@
                 <w:noProof/>
                 <w:webHidden/>
               </w:rPr>
-              <w:instrText xml:space="preserve"> PAGEREF _Toc176988605 \h </w:instrText>
+              <w:instrText xml:space="preserve"> PAGEREF _Toc178945367 \h </w:instrText>
             </w:r>
             <w:r>
               <w:rPr>
@@ -2181,7 +2181,7 @@
                 <w:noProof/>
                 <w:webHidden/>
               </w:rPr>
-              <w:t>17</w:t>
+              <w:t>18</w:t>
             </w:r>
             <w:r>
               <w:rPr>
@@ -2207,7 +2207,7 @@
               <w14:ligatures w14:val="none"/>
             </w:rPr>
           </w:pPr>
-          <w:hyperlink w:anchor="_Toc176988606" w:history="1">
+          <w:hyperlink w:anchor="_Toc178945368" w:history="1">
             <w:r>
               <w:rPr>
                 <w:rStyle w:val="Hipervnculo"/>
@@ -2234,7 +2234,7 @@
                 <w:noProof/>
                 <w:webHidden/>
               </w:rPr>
-              <w:instrText xml:space="preserve"> PAGEREF _Toc176988606 \h </w:instrText>
+              <w:instrText xml:space="preserve"> PAGEREF _Toc178945368 \h </w:instrText>
             </w:r>
             <w:r>
               <w:rPr>
@@ -2254,7 +2254,7 @@
                 <w:noProof/>
                 <w:webHidden/>
               </w:rPr>
-              <w:t>17</w:t>
+              <w:t>19</w:t>
             </w:r>
             <w:r>
               <w:rPr>
@@ -2280,7 +2280,7 @@
               <w14:ligatures w14:val="none"/>
             </w:rPr>
           </w:pPr>
-          <w:hyperlink w:anchor="_Toc176988607" w:history="1">
+          <w:hyperlink w:anchor="_Toc178945369" w:history="1">
             <w:r>
               <w:rPr>
                 <w:rStyle w:val="Hipervnculo"/>
@@ -2307,7 +2307,7 @@
                 <w:noProof/>
                 <w:webHidden/>
               </w:rPr>
-              <w:instrText xml:space="preserve"> PAGEREF _Toc176988607 \h </w:instrText>
+              <w:instrText xml:space="preserve"> PAGEREF _Toc178945369 \h </w:instrText>
             </w:r>
             <w:r>
               <w:rPr>
@@ -2327,7 +2327,7 @@
                 <w:noProof/>
                 <w:webHidden/>
               </w:rPr>
-              <w:t>18</w:t>
+              <w:t>19</w:t>
             </w:r>
             <w:r>
               <w:rPr>
@@ -2353,7 +2353,7 @@
               <w14:ligatures w14:val="none"/>
             </w:rPr>
           </w:pPr>
-          <w:hyperlink w:anchor="_Toc176988608" w:history="1">
+          <w:hyperlink w:anchor="_Toc178945370" w:history="1">
             <w:r>
               <w:rPr>
                 <w:rStyle w:val="Hipervnculo"/>
@@ -2380,7 +2380,7 @@
                 <w:noProof/>
                 <w:webHidden/>
               </w:rPr>
-              <w:instrText xml:space="preserve"> PAGEREF _Toc176988608 \h </w:instrText>
+              <w:instrText xml:space="preserve"> PAGEREF _Toc178945370 \h </w:instrText>
             </w:r>
             <w:r>
               <w:rPr>
@@ -2400,7 +2400,7 @@
                 <w:noProof/>
                 <w:webHidden/>
               </w:rPr>
-              <w:t>20</w:t>
+              <w:t>21</w:t>
             </w:r>
             <w:r>
               <w:rPr>
@@ -2426,7 +2426,7 @@
               <w14:ligatures w14:val="none"/>
             </w:rPr>
           </w:pPr>
-          <w:hyperlink w:anchor="_Toc176988609" w:history="1">
+          <w:hyperlink w:anchor="_Toc178945371" w:history="1">
             <w:r>
               <w:rPr>
                 <w:rStyle w:val="Hipervnculo"/>
@@ -2453,7 +2453,7 @@
                 <w:noProof/>
                 <w:webHidden/>
               </w:rPr>
-              <w:instrText xml:space="preserve"> PAGEREF _Toc176988609 \h </w:instrText>
+              <w:instrText xml:space="preserve"> PAGEREF _Toc178945371 \h </w:instrText>
             </w:r>
             <w:r>
               <w:rPr>
@@ -2473,7 +2473,7 @@
                 <w:noProof/>
                 <w:webHidden/>
               </w:rPr>
-              <w:t>21</w:t>
+              <w:t>22</w:t>
             </w:r>
             <w:r>
               <w:rPr>
@@ -2499,7 +2499,7 @@
               <w14:ligatures w14:val="none"/>
             </w:rPr>
           </w:pPr>
-          <w:hyperlink w:anchor="_Toc176988610" w:history="1">
+          <w:hyperlink w:anchor="_Toc178945372" w:history="1">
             <w:r>
               <w:rPr>
                 <w:rStyle w:val="Hipervnculo"/>
@@ -2526,7 +2526,7 @@
                 <w:noProof/>
                 <w:webHidden/>
               </w:rPr>
-              <w:instrText xml:space="preserve"> PAGEREF _Toc176988610 \h </w:instrText>
+              <w:instrText xml:space="preserve"> PAGEREF _Toc178945372 \h </w:instrText>
             </w:r>
             <w:r>
               <w:rPr>
@@ -2546,7 +2546,7 @@
                 <w:noProof/>
                 <w:webHidden/>
               </w:rPr>
-              <w:t>23</w:t>
+              <w:t>24</w:t>
             </w:r>
             <w:r>
               <w:rPr>
@@ -2572,7 +2572,7 @@
               <w14:ligatures w14:val="none"/>
             </w:rPr>
           </w:pPr>
-          <w:hyperlink w:anchor="_Toc176988611" w:history="1">
+          <w:hyperlink w:anchor="_Toc178945373" w:history="1">
             <w:r>
               <w:rPr>
                 <w:rStyle w:val="Hipervnculo"/>
@@ -2599,7 +2599,7 @@
                 <w:noProof/>
                 <w:webHidden/>
               </w:rPr>
-              <w:instrText xml:space="preserve"> PAGEREF _Toc176988611 \h </w:instrText>
+              <w:instrText xml:space="preserve"> PAGEREF _Toc178945373 \h </w:instrText>
             </w:r>
             <w:r>
               <w:rPr>
@@ -2619,7 +2619,7 @@
                 <w:noProof/>
                 <w:webHidden/>
               </w:rPr>
-              <w:t>24</w:t>
+              <w:t>25</w:t>
             </w:r>
             <w:r>
               <w:rPr>
@@ -2645,7 +2645,7 @@
               <w14:ligatures w14:val="none"/>
             </w:rPr>
           </w:pPr>
-          <w:hyperlink w:anchor="_Toc176988612" w:history="1">
+          <w:hyperlink w:anchor="_Toc178945374" w:history="1">
             <w:r>
               <w:rPr>
                 <w:rStyle w:val="Hipervnculo"/>
@@ -2672,7 +2672,7 @@
                 <w:noProof/>
                 <w:webHidden/>
               </w:rPr>
-              <w:instrText xml:space="preserve"> PAGEREF _Toc176988612 \h </w:instrText>
+              <w:instrText xml:space="preserve"> PAGEREF _Toc178945374 \h </w:instrText>
             </w:r>
             <w:r>
               <w:rPr>
@@ -2692,7 +2692,7 @@
                 <w:noProof/>
                 <w:webHidden/>
               </w:rPr>
-              <w:t>25</w:t>
+              <w:t>26</w:t>
             </w:r>
             <w:r>
               <w:rPr>
@@ -2733,7 +2733,7 @@
       <w:pPr>
         <w:pStyle w:val="Titulosgenerales"/>
       </w:pPr>
-      <w:bookmarkStart w:id="0" w:name="_Toc176988586"/>
+      <w:bookmarkStart w:id="0" w:name="_Toc178945348"/>
       <w:r>
         <w:lastRenderedPageBreak/>
         <w:t>Introducción</w:t>
@@ -2767,7 +2767,7 @@
       <w:pPr>
         <w:pStyle w:val="Ttulo1"/>
       </w:pPr>
-      <w:bookmarkStart w:id="1" w:name="_Toc176988587"/>
+      <w:bookmarkStart w:id="1" w:name="_Toc178945349"/>
       <w:r>
         <w:lastRenderedPageBreak/>
         <w:t>Nutrición y alimentación</w:t>
@@ -3267,7 +3267,7 @@
       <w:pPr>
         <w:pStyle w:val="Ttulo1"/>
       </w:pPr>
-      <w:bookmarkStart w:id="2" w:name="_Toc176988588"/>
+      <w:bookmarkStart w:id="2" w:name="_Toc178945350"/>
       <w:r>
         <w:lastRenderedPageBreak/>
         <w:t>Digestión, absorción y metabolismo</w:t>
@@ -3291,7 +3291,7 @@
       <w:pPr>
         <w:pStyle w:val="Ttulo2"/>
       </w:pPr>
-      <w:bookmarkStart w:id="3" w:name="_Toc176988589"/>
+      <w:bookmarkStart w:id="3" w:name="_Toc178945351"/>
       <w:r>
         <w:t>Composición del cuerpo</w:t>
       </w:r>
@@ -3439,7 +3439,7 @@
       <w:pPr>
         <w:pStyle w:val="Ttulo3"/>
       </w:pPr>
-      <w:bookmarkStart w:id="4" w:name="_Toc176988590"/>
+      <w:bookmarkStart w:id="4" w:name="_Toc178945352"/>
       <w:r>
         <w:t>Las células como unidades de funcionamiento</w:t>
       </w:r>
@@ -3462,7 +3462,7 @@
       <w:pPr>
         <w:pStyle w:val="Ttulo3"/>
       </w:pPr>
-      <w:bookmarkStart w:id="5" w:name="_Toc176988591"/>
+      <w:bookmarkStart w:id="5" w:name="_Toc178945353"/>
       <w:r>
         <w:t>Naturaleza de las enzimas</w:t>
       </w:r>
@@ -3498,7 +3498,7 @@
       <w:pPr>
         <w:pStyle w:val="Ttulo2"/>
       </w:pPr>
-      <w:bookmarkStart w:id="6" w:name="_Toc176988592"/>
+      <w:bookmarkStart w:id="6" w:name="_Toc178945354"/>
       <w:r>
         <w:lastRenderedPageBreak/>
         <w:t>Metabolismo</w:t>
@@ -3782,7 +3782,7 @@
       <w:pPr>
         <w:pStyle w:val="Ttulo2"/>
       </w:pPr>
-      <w:bookmarkStart w:id="7" w:name="_Toc176988593"/>
+      <w:bookmarkStart w:id="7" w:name="_Toc178945355"/>
       <w:r>
         <w:t>Digestión</w:t>
       </w:r>
@@ -4285,7 +4285,7 @@
       <w:pPr>
         <w:pStyle w:val="Ttulo2"/>
       </w:pPr>
-      <w:bookmarkStart w:id="8" w:name="_Toc176988594"/>
+      <w:bookmarkStart w:id="8" w:name="_Toc178945356"/>
       <w:r>
         <w:t>Absorción</w:t>
       </w:r>
@@ -4321,7 +4321,7 @@
       <w:pPr>
         <w:pStyle w:val="Ttulo3"/>
       </w:pPr>
-      <w:bookmarkStart w:id="9" w:name="_Toc176988595"/>
+      <w:bookmarkStart w:id="9" w:name="_Toc178945357"/>
       <w:r>
         <w:lastRenderedPageBreak/>
         <w:t>Punto y velocidad de absorción</w:t>
@@ -4345,7 +4345,7 @@
       <w:pPr>
         <w:pStyle w:val="Ttulo3"/>
       </w:pPr>
-      <w:bookmarkStart w:id="10" w:name="_Toc176988596"/>
+      <w:bookmarkStart w:id="10" w:name="_Toc178945358"/>
       <w:r>
         <w:t>Mecanismos de absorción</w:t>
       </w:r>
@@ -4570,9 +4570,64 @@
     </w:p>
     <w:p>
       <w:pPr>
+        <w:rPr>
+          <w:lang w:val="es-419" w:eastAsia="es-CO"/>
+        </w:rPr>
+      </w:pPr>
+      <w:r>
+        <w:rPr>
+          <w:lang w:val="es-419" w:eastAsia="es-CO"/>
+        </w:rPr>
+        <w:lastRenderedPageBreak/>
+        <w:t>La figura describe el proceso de absorción de nutrientes en el sistema digestivo, mostrando cómo diferentes nutrientes se absorben en distintas partes del intestino. El proceso comienza en el duodeno, donde se absorben vitaminas como la A y B, así como folatos, riboflavina y tiamina. A medida que el alimento pasa al yeyuno, se absorben monosacáridos, aminoácidos, ácidos grasos y minerales como hierro, calcio, zinc y magnesio.</w:t>
+      </w:r>
+    </w:p>
+    <w:p>
+      <w:pPr>
+        <w:rPr>
+          <w:lang w:val="es-419" w:eastAsia="es-CO"/>
+        </w:rPr>
+      </w:pPr>
+      <w:r>
+        <w:rPr>
+          <w:lang w:val="es-419" w:eastAsia="es-CO"/>
+        </w:rPr>
+        <w:t>Luego, en el íleon, el cuerpo sigue absorbiendo nutrientes como vitamina B12, vitamina K, sodio, potasio, cloruro y ácidos biliares. Finalmente, en el colon, el intestino grueso absorbe agua, sodio, potasio, biotina y vitamina K.</w:t>
+      </w:r>
+    </w:p>
+    <w:p>
+      <w:pPr>
+        <w:rPr>
+          <w:lang w:val="es-419" w:eastAsia="es-CO"/>
+        </w:rPr>
+      </w:pPr>
+      <w:r>
+        <w:rPr>
+          <w:lang w:val="es-419" w:eastAsia="es-CO"/>
+        </w:rPr>
+        <w:t>Este proceso ocurre a través de varios mecanismos de transporte, como la difusión, la difusión facilitada y el transporte activo, que permiten que los nutrientes pasen a la sangre y la linfa, para luego ser distribuidos por el cuerpo.</w:t>
+      </w:r>
+    </w:p>
+    <w:p>
+      <w:pPr>
+        <w:spacing w:before="0" w:after="160" w:line="259" w:lineRule="auto"/>
+        <w:ind w:firstLine="0"/>
+        <w:rPr>
+          <w:lang w:val="es-419" w:eastAsia="es-CO"/>
+        </w:rPr>
+      </w:pPr>
+      <w:r>
+        <w:rPr>
+          <w:lang w:val="es-419" w:eastAsia="es-CO"/>
+        </w:rPr>
+        <w:br w:type="page"/>
+      </w:r>
+    </w:p>
+    <w:p>
+      <w:pPr>
         <w:pStyle w:val="Ttulo1"/>
       </w:pPr>
-      <w:bookmarkStart w:id="11" w:name="_Toc176988597"/>
+      <w:bookmarkStart w:id="11" w:name="_Toc178945359"/>
       <w:r>
         <w:lastRenderedPageBreak/>
         <w:t>Función nutritiva de los nutrientes</w:t>
@@ -4589,7 +4644,7 @@
         <w:rPr>
           <w:lang w:val="es-419" w:eastAsia="es-CO"/>
         </w:rPr>
-        <w:t>Los procesos del metabolismo son difíciles de explicar. A continuación, se describen algunos detalles. Por ejemplo, es posible seguir la digestión, la absorción y el metabolismo intermedio en un carbohidrato específico o en cualquier nutriente, pero esto puede causar una impresión errónea debido a la multitud de fenómenos metabólicos que se presentan dentro de las células. Cada fenómeno está afectado por otros que lo preceden o que se realizan al mismo tiempo. La utilización de cualquier nutriente se interrelaciona con muchos otros.</w:t>
+        <w:t>Los nutrientes están constituidos por vegetales y animales. Los compuestos como la sal y el agua son los únicos de naturaleza inorgánica que se incluyen en la alimentación. Los componentes de los alimentos necesarios para el metabolismo orgánico, como proteínas, hidratos de carbono, grasas, vitaminas y minerales, les aportan valor nutritivo a los alimentos y además influyen en las propiedades sensoriales como olor, sabor y textura.</w:t>
       </w:r>
     </w:p>
     <w:p>
@@ -4666,10 +4721,24 @@
     </w:p>
     <w:p>
       <w:pPr>
+        <w:rPr>
+          <w:lang w:val="es-419" w:eastAsia="es-CO"/>
+        </w:rPr>
+      </w:pPr>
+      <w:r>
+        <w:rPr>
+          <w:lang w:val="es-419" w:eastAsia="es-CO"/>
+        </w:rPr>
+        <w:t>La figura presenta el uso de nutrientes en el cuerpo humano, dividiendo los nutrientes en hidratos de carbono, grasa, proteína, minerales y vitaminas. Los hidratos de carbono y las grasas se utilizan principalmente para generar energía, mientras que las proteínas se destinan tanto a la energía como a la estructura del cuerpo. Los minerales y vitaminas actúan como reguladores metabólicos, desempeñando funciones esenciales en el control de los procesos biológicos. Además, el cuerpo tiene la capacidad de almacenar ciertos nutrientes para utilizarlos en el futuro.</w:t>
+      </w:r>
+    </w:p>
+    <w:p>
+      <w:pPr>
         <w:pStyle w:val="Ttulo2"/>
       </w:pPr>
-      <w:bookmarkStart w:id="12" w:name="_Toc176988598"/>
-      <w:r>
+      <w:bookmarkStart w:id="12" w:name="_Toc178945360"/>
+      <w:r>
+        <w:lastRenderedPageBreak/>
         <w:t>Hidratos de carbono</w:t>
       </w:r>
       <w:bookmarkEnd w:id="12"/>
@@ -4689,18 +4758,10 @@
     </w:p>
     <w:p>
       <w:pPr>
-        <w:rPr>
-          <w:lang w:val="es-419" w:eastAsia="es-CO"/>
-        </w:rPr>
-      </w:pPr>
-    </w:p>
-    <w:p>
-      <w:pPr>
         <w:pStyle w:val="Ttulo3"/>
       </w:pPr>
-      <w:bookmarkStart w:id="13" w:name="_Toc176988599"/>
-      <w:r>
-        <w:lastRenderedPageBreak/>
+      <w:bookmarkStart w:id="13" w:name="_Toc178945361"/>
+      <w:r>
         <w:t>Azúcares simples</w:t>
       </w:r>
       <w:bookmarkEnd w:id="13"/>
@@ -4826,14 +4887,21 @@
         <w:rPr>
           <w:lang w:val="es-419" w:eastAsia="es-CO"/>
         </w:rPr>
-        <w:t>Este compuesto no se encuentra libre en ningún alimento; solo se forma a partir de la hidrólisis de la lactosa. Además, es un componente de polisacáridos de los vegetales, como es el caso de las pectinas, gomas y mucílagos.</w:t>
+        <w:t xml:space="preserve">Este compuesto no se encuentra libre en ningún alimento; solo se forma a partir de la hidrólisis de la lactosa. Además, es un componente de </w:t>
+      </w:r>
+      <w:r>
+        <w:rPr>
+          <w:lang w:val="es-419" w:eastAsia="es-CO"/>
+        </w:rPr>
+        <w:lastRenderedPageBreak/>
+        <w:t>polisacáridos de los vegetales, como es el caso de las pectinas, gomas y mucílagos.</w:t>
       </w:r>
     </w:p>
     <w:p>
       <w:pPr>
         <w:pStyle w:val="Ttulo3"/>
       </w:pPr>
-      <w:bookmarkStart w:id="14" w:name="_Toc176988600"/>
+      <w:bookmarkStart w:id="14" w:name="_Toc178945362"/>
       <w:r>
         <w:t>Disacáridos</w:t>
       </w:r>
@@ -4851,13 +4919,6 @@
         </w:rPr>
         <w:t>Son azúcares abundantes en los alimentos, los más conocidos son la sacarosa y la lactosa.</w:t>
       </w:r>
-    </w:p>
-    <w:p>
-      <w:pPr>
-        <w:rPr>
-          <w:lang w:val="es-419" w:eastAsia="es-CO"/>
-        </w:rPr>
-      </w:pPr>
     </w:p>
     <w:p>
       <w:pPr>
@@ -4876,7 +4937,6 @@
           <w:bCs/>
           <w:lang w:val="es-419" w:eastAsia="es-CO"/>
         </w:rPr>
-        <w:lastRenderedPageBreak/>
         <w:t>Lactosa</w:t>
       </w:r>
     </w:p>
@@ -5051,6 +5111,7 @@
         <w:rPr>
           <w:lang w:val="es-419" w:eastAsia="es-CO"/>
         </w:rPr>
+        <w:lastRenderedPageBreak/>
         <w:t>Capacidad de cristalización</w:t>
       </w:r>
     </w:p>
@@ -5136,7 +5197,6 @@
         <w:rPr>
           <w:lang w:val="es-419" w:eastAsia="es-CO"/>
         </w:rPr>
-        <w:lastRenderedPageBreak/>
         <w:t>Algunos de los monosacáridos que tienen el grupo carbonilo libre pueden unirse con proteínas y ser responsables de colores oscuros (reacciones de pardeamiento). En algunos casos pueden encontrarse polioles derivados de hidrogenados de hexosas como sorbitol o manitol.</w:t>
       </w:r>
     </w:p>
@@ -5144,7 +5204,7 @@
       <w:pPr>
         <w:pStyle w:val="Ttulo3"/>
       </w:pPr>
-      <w:bookmarkStart w:id="15" w:name="_Toc176988601"/>
+      <w:bookmarkStart w:id="15" w:name="_Toc178945363"/>
       <w:r>
         <w:t>Polisacáridos</w:t>
       </w:r>
@@ -5203,52 +5263,6 @@
     <w:p>
       <w:pPr>
         <w:pStyle w:val="Prrafodelista"/>
-        <w:numPr>
-          <w:ilvl w:val="0"/>
-          <w:numId w:val="39"/>
-        </w:numPr>
-        <w:rPr>
-          <w:b/>
-          <w:bCs/>
-          <w:lang w:val="es-419" w:eastAsia="es-CO"/>
-        </w:rPr>
-      </w:pPr>
-      <w:r>
-        <w:rPr>
-          <w:b/>
-          <w:bCs/>
-          <w:lang w:val="es-419" w:eastAsia="es-CO"/>
-        </w:rPr>
-        <w:t>Funciones</w:t>
-      </w:r>
-    </w:p>
-    <w:p>
-      <w:pPr>
-        <w:pStyle w:val="Prrafodelista"/>
-        <w:ind w:left="1429" w:firstLine="0"/>
-        <w:rPr>
-          <w:lang w:val="es-419" w:eastAsia="es-CO"/>
-        </w:rPr>
-      </w:pPr>
-      <w:r>
-        <w:rPr>
-          <w:lang w:val="es-419" w:eastAsia="es-CO"/>
-        </w:rPr>
-        <w:t>Casi todos los carbohidratos de la dieta se utilizan para suplir las necesidades energéticas del cuerpo. Una fracción muy pequeña de los carbohidratos disponibles se emplea para la síntesis de varios compuestos reguladores.</w:t>
-      </w:r>
-    </w:p>
-    <w:p>
-      <w:pPr>
-        <w:pStyle w:val="Prrafodelista"/>
-        <w:ind w:left="1429" w:firstLine="0"/>
-        <w:rPr>
-          <w:lang w:val="es-419" w:eastAsia="es-CO"/>
-        </w:rPr>
-      </w:pPr>
-    </w:p>
-    <w:p>
-      <w:pPr>
-        <w:pStyle w:val="Prrafodelista"/>
         <w:ind w:left="1429" w:firstLine="0"/>
         <w:rPr>
           <w:lang w:val="es-419" w:eastAsia="es-CO"/>
@@ -5275,7 +5289,7 @@
           <w:lang w:val="es-419" w:eastAsia="es-CO"/>
         </w:rPr>
         <w:lastRenderedPageBreak/>
-        <w:t>Energía</w:t>
+        <w:t>Funciones</w:t>
       </w:r>
     </w:p>
     <w:p>
@@ -5290,43 +5304,7 @@
         <w:rPr>
           <w:lang w:val="es-419" w:eastAsia="es-CO"/>
         </w:rPr>
-        <w:t>Al oxidarse, cada gramo de carbohidratos produce un promedio de cuatro calorías. Parte de los carbohidratos en forma de glucosa se usan directamente para cubrir las necesidades energéticas de tejidos inmediatos, unas pocas se almacenarán como glicógeno en el hígado y los músculos, y otra parte lo hará como tejido adiposo para convertir energía cuando sea necesario. La glucosa es la única forma de energía para el cerebro y el sistema nervioso.</w:t>
-      </w:r>
-    </w:p>
-    <w:p>
-      <w:pPr>
-        <w:pStyle w:val="Ttulo2"/>
-      </w:pPr>
-      <w:bookmarkStart w:id="16" w:name="_Toc176988602"/>
-      <w:r>
-        <w:t>Lípidos</w:t>
-      </w:r>
-      <w:bookmarkEnd w:id="16"/>
-    </w:p>
-    <w:p>
-      <w:pPr>
-        <w:rPr>
-          <w:lang w:val="es-419" w:eastAsia="es-CO"/>
-        </w:rPr>
-      </w:pPr>
-      <w:r>
-        <w:rPr>
-          <w:lang w:val="es-419" w:eastAsia="es-CO"/>
-        </w:rPr>
-        <w:t>Una de las funciones más importantes de los lípidos es servir de fuente de energía metabólica y aportar elementos estructurales para la membrana celular. También sirven como transportadores de las vitaminas liposolubles y precursores de hormonas. Los lípidos en forma de triglicéridos son una fuente importante para el almacenamiento de energía en el organismo (Rodríguez &amp; Magro, 2008).</w:t>
-      </w:r>
-    </w:p>
-    <w:p>
-      <w:pPr>
-        <w:rPr>
-          <w:lang w:val="es-419" w:eastAsia="es-CO"/>
-        </w:rPr>
-      </w:pPr>
-      <w:r>
-        <w:rPr>
-          <w:lang w:val="es-419" w:eastAsia="es-CO"/>
-        </w:rPr>
-        <w:t>Los lípidos se clasifican en tres grupos:</w:t>
+        <w:t>Casi todos los carbohidratos de la dieta se utilizan para suplir las necesidades energéticas del cuerpo. Una fracción muy pequeña de los carbohidratos disponibles se emplea para la síntesis de varios compuestos reguladores.</w:t>
       </w:r>
     </w:p>
     <w:p>
@@ -5348,7 +5326,7 @@
           <w:bCs/>
           <w:lang w:val="es-419" w:eastAsia="es-CO"/>
         </w:rPr>
-        <w:t>Grasas</w:t>
+        <w:t>Energía</w:t>
       </w:r>
     </w:p>
     <w:p>
@@ -5363,17 +5341,44 @@
         <w:rPr>
           <w:lang w:val="es-419" w:eastAsia="es-CO"/>
         </w:rPr>
-        <w:t>Son una importante fuente de energía. Su función principal es suministrarla, y al oxidarse, cada gramo de grasa produce aproximadamente 9 calorías. Esta energía se encuentra continuamente a disposición en los tejidos adiposos. La alta densidad y baja solubilidad de las grasas las hacen una forma ideal para el almacenamiento de energía. Ejemplo: mantequilla, aceite de oliva.</w:t>
-      </w:r>
-    </w:p>
-    <w:p>
-      <w:pPr>
-        <w:pStyle w:val="Prrafodelista"/>
-        <w:ind w:left="1429" w:firstLine="0"/>
-        <w:rPr>
-          <w:lang w:val="es-419" w:eastAsia="es-CO"/>
-        </w:rPr>
-      </w:pPr>
+        <w:t>Al oxidarse, cada gramo de carbohidratos produce un promedio de cuatro calorías. Parte de los carbohidratos en forma de glucosa se usan directamente para cubrir las necesidades energéticas de tejidos inmediatos, unas pocas se almacenarán como glicógeno en el hígado y los músculos, y otra parte lo hará como tejido adiposo para convertir energía cuando sea necesario. La glucosa es la única forma de energía para el cerebro y el sistema nervioso.</w:t>
+      </w:r>
+    </w:p>
+    <w:p>
+      <w:pPr>
+        <w:pStyle w:val="Ttulo2"/>
+      </w:pPr>
+      <w:bookmarkStart w:id="16" w:name="_Toc178945364"/>
+      <w:r>
+        <w:t>Lípidos</w:t>
+      </w:r>
+      <w:bookmarkEnd w:id="16"/>
+    </w:p>
+    <w:p>
+      <w:pPr>
+        <w:rPr>
+          <w:lang w:val="es-419" w:eastAsia="es-CO"/>
+        </w:rPr>
+      </w:pPr>
+      <w:r>
+        <w:rPr>
+          <w:lang w:val="es-419" w:eastAsia="es-CO"/>
+        </w:rPr>
+        <w:t>Una de las funciones más importantes de los lípidos es servir de fuente de energía metabólica y aportar elementos estructurales para la membrana celular. También sirven como transportadores de las vitaminas liposolubles y precursores de hormonas. Los lípidos en forma de triglicéridos son una fuente importante para el almacenamiento de energía en el organismo (Rodríguez &amp; Magro, 2008).</w:t>
+      </w:r>
+    </w:p>
+    <w:p>
+      <w:pPr>
+        <w:rPr>
+          <w:lang w:val="es-419" w:eastAsia="es-CO"/>
+        </w:rPr>
+      </w:pPr>
+      <w:r>
+        <w:rPr>
+          <w:lang w:val="es-419" w:eastAsia="es-CO"/>
+        </w:rPr>
+        <w:t>Los lípidos se clasifican en tres grupos:</w:t>
+      </w:r>
     </w:p>
     <w:p>
       <w:pPr>
@@ -5394,8 +5399,7 @@
           <w:bCs/>
           <w:lang w:val="es-419" w:eastAsia="es-CO"/>
         </w:rPr>
-        <w:lastRenderedPageBreak/>
-        <w:t>Ácidos grasos esenciales</w:t>
+        <w:t>Grasas</w:t>
       </w:r>
     </w:p>
     <w:p>
@@ -5410,7 +5414,14 @@
         <w:rPr>
           <w:lang w:val="es-419" w:eastAsia="es-CO"/>
         </w:rPr>
-        <w:t>El ácido linoleico es un ácido graso esencial que no puede ser sintetizado por el cuerpo y debe estar presente en la dieta. Este compuesto se convierte rápidamente en ácido araquidónico. Ejemplo: aceite de girasol, aceite de soja.</w:t>
+        <w:t xml:space="preserve">Son una importante fuente de energía. Su función principal es suministrarla, y al oxidarse, cada gramo de grasa produce </w:t>
+      </w:r>
+      <w:r>
+        <w:rPr>
+          <w:lang w:val="es-419" w:eastAsia="es-CO"/>
+        </w:rPr>
+        <w:lastRenderedPageBreak/>
+        <w:t>aproximadamente 9 calorías. Esta energía se encuentra continuamente a disposición en los tejidos adiposos. La alta densidad y baja solubilidad de las grasas las hacen una forma ideal para el almacenamiento de energía. Ejemplo: mantequilla, aceite de oliva.</w:t>
       </w:r>
     </w:p>
     <w:p>
@@ -5432,7 +5443,7 @@
           <w:bCs/>
           <w:lang w:val="es-419" w:eastAsia="es-CO"/>
         </w:rPr>
-        <w:t>Fosfolípidos</w:t>
+        <w:t>Ácidos grasos esenciales</w:t>
       </w:r>
     </w:p>
     <w:p>
@@ -5447,90 +5458,7 @@
         <w:rPr>
           <w:lang w:val="es-419" w:eastAsia="es-CO"/>
         </w:rPr>
-        <w:t>Todas las células contienen fosfolípidos, pero los tejidos del cerebro, los tejidos nerviosos y el hígado son especialmente ricos en ellos. Los fosfolípidos son poderosos agentes emulsionantes y tienen afinidad con el agua. Son esenciales en la digestión y facilitan la absorción de ácidos grasos por las células. Ejemplo: lecitina (en huevo y soja).</w:t>
-      </w:r>
-    </w:p>
-    <w:p>
-      <w:pPr>
-        <w:pStyle w:val="Ttulo2"/>
-      </w:pPr>
-      <w:bookmarkStart w:id="17" w:name="_Toc176988603"/>
-      <w:r>
-        <w:t>Proteínas</w:t>
-      </w:r>
-      <w:bookmarkEnd w:id="17"/>
-    </w:p>
-    <w:p>
-      <w:pPr>
-        <w:rPr>
-          <w:lang w:val="es-419" w:eastAsia="es-CO"/>
-        </w:rPr>
-      </w:pPr>
-      <w:r>
-        <w:rPr>
-          <w:lang w:val="es-419" w:eastAsia="es-CO"/>
-        </w:rPr>
-        <w:t>Las proteínas son una fuente importante de nitrógeno y tienen una función estructural y plástica.</w:t>
-      </w:r>
-    </w:p>
-    <w:p>
-      <w:pPr>
-        <w:pStyle w:val="Ttulo3"/>
-      </w:pPr>
-      <w:bookmarkStart w:id="18" w:name="_Toc176988604"/>
-      <w:r>
-        <w:t>Mantenimiento y crecimiento</w:t>
-      </w:r>
-      <w:bookmarkEnd w:id="18"/>
-    </w:p>
-    <w:p>
-      <w:pPr>
-        <w:rPr>
-          <w:lang w:val="es-419" w:eastAsia="es-CO"/>
-        </w:rPr>
-      </w:pPr>
-      <w:r>
-        <w:rPr>
-          <w:lang w:val="es-419" w:eastAsia="es-CO"/>
-        </w:rPr>
-        <w:t>Las proteínas son la principal materia prima de los músculos, órganos y glándulas endocrinas. Son las formadoras de la matriz de los huesos y los dientes, e incluso de la piel, las uñas, el cabello, las células y el suero sanguíneo. También cumplen la función reguladora de hormonas y enzimas. Adicionalmente, desempeñan una función defensiva en el organismo.</w:t>
-      </w:r>
-    </w:p>
-    <w:p>
-      <w:pPr>
-        <w:rPr>
-          <w:lang w:val="es-419" w:eastAsia="es-CO"/>
-        </w:rPr>
-      </w:pPr>
-      <w:r>
-        <w:rPr>
-          <w:lang w:val="es-419" w:eastAsia="es-CO"/>
-        </w:rPr>
-        <w:t>Son una fuente potencial de energía puesto que cada proteína produce un promedio de 4 calorías. Su importancia en los alimentos radica en la retención de agua, así como en sus propiedades gelificantes, emulsionantes y espumantes.</w:t>
-      </w:r>
-    </w:p>
-    <w:p>
-      <w:pPr>
-        <w:pStyle w:val="Ttulo3"/>
-      </w:pPr>
-      <w:bookmarkStart w:id="19" w:name="_Toc176988605"/>
-      <w:r>
-        <w:lastRenderedPageBreak/>
-        <w:t>Fracción no digerible de los alimentos</w:t>
-      </w:r>
-      <w:bookmarkEnd w:id="19"/>
-    </w:p>
-    <w:p>
-      <w:pPr>
-        <w:rPr>
-          <w:lang w:val="es-419" w:eastAsia="es-CO"/>
-        </w:rPr>
-      </w:pPr>
-      <w:r>
-        <w:rPr>
-          <w:lang w:val="es-419" w:eastAsia="es-CO"/>
-        </w:rPr>
-        <w:t>La fracción no digerible de los alimentos incluye diversos componentes que el cuerpo humano no puede descomponer ni absorber durante el proceso de digestión. Estos componentes son:</w:t>
+        <w:t>El ácido linoleico es un ácido graso esencial que no puede ser sintetizado por el cuerpo y debe estar presente en la dieta. Este compuesto se convierte rápidamente en ácido araquidónico. Ejemplo: aceite de girasol, aceite de soja.</w:t>
       </w:r>
     </w:p>
     <w:p>
@@ -5552,7 +5480,7 @@
           <w:bCs/>
           <w:lang w:val="es-419" w:eastAsia="es-CO"/>
         </w:rPr>
-        <w:t>Fibra alimentaria</w:t>
+        <w:t>Fosfolípidos</w:t>
       </w:r>
     </w:p>
     <w:p>
@@ -5567,7 +5495,96 @@
         <w:rPr>
           <w:lang w:val="es-419" w:eastAsia="es-CO"/>
         </w:rPr>
-        <w:t>Celulosa, hemicelulosa, pectinas, lignina, gomas y mucílagos.</w:t>
+        <w:t>Todas las células contienen fosfolípidos, pero los tejidos del cerebro, los tejidos nerviosos y el hígado son especialmente ricos en ellos. Los fosfolípidos son poderosos agentes emulsionantes y tienen afinidad con el agua. Son esenciales en la digestión y facilitan la absorción de ácidos grasos por las células. Ejemplo: lecitina (en huevo y soja).</w:t>
+      </w:r>
+    </w:p>
+    <w:p>
+      <w:pPr>
+        <w:pStyle w:val="Ttulo2"/>
+      </w:pPr>
+      <w:bookmarkStart w:id="17" w:name="_Toc178945365"/>
+      <w:r>
+        <w:t>Proteínas</w:t>
+      </w:r>
+      <w:bookmarkEnd w:id="17"/>
+    </w:p>
+    <w:p>
+      <w:pPr>
+        <w:rPr>
+          <w:lang w:val="es-419" w:eastAsia="es-CO"/>
+        </w:rPr>
+      </w:pPr>
+      <w:r>
+        <w:rPr>
+          <w:lang w:val="es-419" w:eastAsia="es-CO"/>
+        </w:rPr>
+        <w:t>Las proteínas son una fuente importante de nitrógeno y tienen una función estructural y plástica.</w:t>
+      </w:r>
+    </w:p>
+    <w:p>
+      <w:pPr>
+        <w:pStyle w:val="Ttulo3"/>
+      </w:pPr>
+      <w:bookmarkStart w:id="18" w:name="_Toc178945366"/>
+      <w:r>
+        <w:t>Mantenimiento y crecimiento</w:t>
+      </w:r>
+      <w:bookmarkEnd w:id="18"/>
+    </w:p>
+    <w:p>
+      <w:pPr>
+        <w:rPr>
+          <w:lang w:val="es-419" w:eastAsia="es-CO"/>
+        </w:rPr>
+      </w:pPr>
+      <w:r>
+        <w:rPr>
+          <w:lang w:val="es-419" w:eastAsia="es-CO"/>
+        </w:rPr>
+        <w:t xml:space="preserve">Las proteínas son la principal materia prima de los músculos, órganos y glándulas endocrinas. Son las formadoras de la matriz de los huesos y los dientes, e incluso de la piel, las uñas, el cabello, las células y el suero sanguíneo. También cumplen la función </w:t>
+      </w:r>
+      <w:r>
+        <w:rPr>
+          <w:lang w:val="es-419" w:eastAsia="es-CO"/>
+        </w:rPr>
+        <w:lastRenderedPageBreak/>
+        <w:t>reguladora de hormonas y enzimas. Adicionalmente, desempeñan una función defensiva en el organismo.</w:t>
+      </w:r>
+    </w:p>
+    <w:p>
+      <w:pPr>
+        <w:rPr>
+          <w:lang w:val="es-419" w:eastAsia="es-CO"/>
+        </w:rPr>
+      </w:pPr>
+      <w:r>
+        <w:rPr>
+          <w:lang w:val="es-419" w:eastAsia="es-CO"/>
+        </w:rPr>
+        <w:t>Son una fuente potencial de energía puesto que cada proteína produce un promedio de 4 calorías. Su importancia en los alimentos radica en la retención de agua, así como en sus propiedades gelificantes, emulsionantes y espumantes.</w:t>
+      </w:r>
+    </w:p>
+    <w:p>
+      <w:pPr>
+        <w:pStyle w:val="Ttulo3"/>
+      </w:pPr>
+      <w:bookmarkStart w:id="19" w:name="_Toc178945367"/>
+      <w:r>
+        <w:t>Fracción no digerible de los alimentos</w:t>
+      </w:r>
+      <w:bookmarkEnd w:id="19"/>
+    </w:p>
+    <w:p>
+      <w:pPr>
+        <w:rPr>
+          <w:lang w:val="es-419" w:eastAsia="es-CO"/>
+        </w:rPr>
+      </w:pPr>
+      <w:r>
+        <w:rPr>
+          <w:lang w:val="es-419" w:eastAsia="es-CO"/>
+        </w:rPr>
+        <w:t>La fracción no digerible de los alimentos incluye diversos componentes que el cuerpo humano no puede descomponer ni absorber durante el proceso de digestión. Estos componentes son:</w:t>
       </w:r>
     </w:p>
     <w:p>
@@ -5589,7 +5606,7 @@
           <w:bCs/>
           <w:lang w:val="es-419" w:eastAsia="es-CO"/>
         </w:rPr>
-        <w:t>Almidón resistente</w:t>
+        <w:t>Fibra alimentaria</w:t>
       </w:r>
     </w:p>
     <w:p>
@@ -5604,7 +5621,7 @@
         <w:rPr>
           <w:lang w:val="es-419" w:eastAsia="es-CO"/>
         </w:rPr>
-        <w:t>Almidón modificado por tratamientos térmicos y de conservación en frío de los alimentos.</w:t>
+        <w:t>Celulosa, hemicelulosa, pectinas, lignina, gomas y mucílagos.</w:t>
       </w:r>
     </w:p>
     <w:p>
@@ -5626,7 +5643,7 @@
           <w:bCs/>
           <w:lang w:val="es-419" w:eastAsia="es-CO"/>
         </w:rPr>
-        <w:t>Oligosacáridos</w:t>
+        <w:t>Almidón resistente</w:t>
       </w:r>
     </w:p>
     <w:p>
@@ -5641,21 +5658,7 @@
         <w:rPr>
           <w:lang w:val="es-419" w:eastAsia="es-CO"/>
         </w:rPr>
-        <w:t xml:space="preserve">Rafinosa, estaquiosa, </w:t>
-      </w:r>
-      <w:proofErr w:type="spellStart"/>
-      <w:r>
-        <w:rPr>
-          <w:lang w:val="es-419" w:eastAsia="es-CO"/>
-        </w:rPr>
-        <w:t>verbascosa</w:t>
-      </w:r>
-      <w:proofErr w:type="spellEnd"/>
-      <w:r>
-        <w:rPr>
-          <w:lang w:val="es-419" w:eastAsia="es-CO"/>
-        </w:rPr>
-        <w:t>, etc.</w:t>
+        <w:t>Almidón modificado por tratamientos térmicos y de conservación en frío de los alimentos.</w:t>
       </w:r>
     </w:p>
     <w:p>
@@ -5677,7 +5680,7 @@
           <w:bCs/>
           <w:lang w:val="es-419" w:eastAsia="es-CO"/>
         </w:rPr>
-        <w:t>Polifenoles</w:t>
+        <w:t>Oligosacáridos</w:t>
       </w:r>
     </w:p>
     <w:p>
@@ -5692,7 +5695,21 @@
         <w:rPr>
           <w:lang w:val="es-419" w:eastAsia="es-CO"/>
         </w:rPr>
-        <w:t>Polímeros de ácido gálico (taninos) y flavonoides.</w:t>
+        <w:t xml:space="preserve">Rafinosa, estaquiosa, </w:t>
+      </w:r>
+      <w:proofErr w:type="spellStart"/>
+      <w:r>
+        <w:rPr>
+          <w:lang w:val="es-419" w:eastAsia="es-CO"/>
+        </w:rPr>
+        <w:t>verbascosa</w:t>
+      </w:r>
+      <w:proofErr w:type="spellEnd"/>
+      <w:r>
+        <w:rPr>
+          <w:lang w:val="es-419" w:eastAsia="es-CO"/>
+        </w:rPr>
+        <w:t>, etc.</w:t>
       </w:r>
     </w:p>
     <w:p>
@@ -5714,7 +5731,7 @@
           <w:bCs/>
           <w:lang w:val="es-419" w:eastAsia="es-CO"/>
         </w:rPr>
-        <w:t>Proteína resistente</w:t>
+        <w:t>Polifenoles</w:t>
       </w:r>
     </w:p>
     <w:p>
@@ -5729,30 +5746,7 @@
         <w:rPr>
           <w:lang w:val="es-419" w:eastAsia="es-CO"/>
         </w:rPr>
-        <w:t>Proteína no hidrolizada por enzimas digestivas.</w:t>
-      </w:r>
-    </w:p>
-    <w:p>
-      <w:pPr>
-        <w:pStyle w:val="Ttulo3"/>
-      </w:pPr>
-      <w:bookmarkStart w:id="20" w:name="_Toc176988606"/>
-      <w:r>
-        <w:t>Tipos de proteínas en el cuerpo y sus funciones</w:t>
-      </w:r>
-      <w:bookmarkEnd w:id="20"/>
-    </w:p>
-    <w:p>
-      <w:pPr>
-        <w:rPr>
-          <w:lang w:val="es-419" w:eastAsia="es-CO"/>
-        </w:rPr>
-      </w:pPr>
-      <w:r>
-        <w:rPr>
-          <w:lang w:val="es-419" w:eastAsia="es-CO"/>
-        </w:rPr>
-        <w:t>Las proteínas desempeñan roles esenciales en el cuerpo humano, cada una con funciones específicas y vitales para el correcto funcionamiento del organismo. A continuación, se presentan los principales tipos de proteínas y sus respectivas funciones:</w:t>
+        <w:t>Polímeros de ácido gálico (taninos) y flavonoides.</w:t>
       </w:r>
     </w:p>
     <w:p>
@@ -5774,7 +5768,7 @@
           <w:bCs/>
           <w:lang w:val="es-419" w:eastAsia="es-CO"/>
         </w:rPr>
-        <w:t>Enzimas</w:t>
+        <w:t>Proteína resistente</w:t>
       </w:r>
     </w:p>
     <w:p>
@@ -5789,7 +5783,31 @@
         <w:rPr>
           <w:lang w:val="es-419" w:eastAsia="es-CO"/>
         </w:rPr>
-        <w:t>Biocatalizadores que ayudan en las reacciones bioquímicas que ocurren en el cuerpo todo el tiempo. Ejemplo: Pepsina.</w:t>
+        <w:t>Proteína no hidrolizada por enzimas digestivas.</w:t>
+      </w:r>
+    </w:p>
+    <w:p>
+      <w:pPr>
+        <w:pStyle w:val="Ttulo3"/>
+      </w:pPr>
+      <w:bookmarkStart w:id="20" w:name="_Toc178945368"/>
+      <w:r>
+        <w:lastRenderedPageBreak/>
+        <w:t>Tipos de proteínas en el cuerpo y sus funciones</w:t>
+      </w:r>
+      <w:bookmarkEnd w:id="20"/>
+    </w:p>
+    <w:p>
+      <w:pPr>
+        <w:rPr>
+          <w:lang w:val="es-419" w:eastAsia="es-CO"/>
+        </w:rPr>
+      </w:pPr>
+      <w:r>
+        <w:rPr>
+          <w:lang w:val="es-419" w:eastAsia="es-CO"/>
+        </w:rPr>
+        <w:t>Las proteínas desempeñan roles esenciales en el cuerpo humano, cada una con funciones específicas y vitales para el correcto funcionamiento del organismo. A continuación, se presentan los principales tipos de proteínas y sus respectivas funciones:</w:t>
       </w:r>
     </w:p>
     <w:p>
@@ -5811,8 +5829,7 @@
           <w:bCs/>
           <w:lang w:val="es-419" w:eastAsia="es-CO"/>
         </w:rPr>
-        <w:lastRenderedPageBreak/>
-        <w:t>Proteínas de transporte</w:t>
+        <w:t>Enzimas</w:t>
       </w:r>
     </w:p>
     <w:p>
@@ -5827,7 +5844,7 @@
         <w:rPr>
           <w:lang w:val="es-419" w:eastAsia="es-CO"/>
         </w:rPr>
-        <w:t>Llevan diferentes sustancias de la sangre a diferentes tejidos. Ejemplo: Hemoglobina.</w:t>
+        <w:t>Biocatalizadores que ayudan en las reacciones bioquímicas que ocurren en el cuerpo todo el tiempo. Ejemplo: Pepsina.</w:t>
       </w:r>
     </w:p>
     <w:p>
@@ -5849,7 +5866,7 @@
           <w:bCs/>
           <w:lang w:val="es-419" w:eastAsia="es-CO"/>
         </w:rPr>
-        <w:t>Proteínas contráctiles</w:t>
+        <w:t>Proteínas de transporte</w:t>
       </w:r>
     </w:p>
     <w:p>
@@ -5864,7 +5881,7 @@
         <w:rPr>
           <w:lang w:val="es-419" w:eastAsia="es-CO"/>
         </w:rPr>
-        <w:t>Responsables de la contracción muscular para el movimiento y la locomoción. Ejemplo: Miosina.</w:t>
+        <w:t>Llevan diferentes sustancias de la sangre a diferentes tejidos. Ejemplo: Hemoglobina.</w:t>
       </w:r>
     </w:p>
     <w:p>
@@ -5886,7 +5903,7 @@
           <w:bCs/>
           <w:lang w:val="es-419" w:eastAsia="es-CO"/>
         </w:rPr>
-        <w:t>Proteínas estructurales</w:t>
+        <w:t>Proteínas contráctiles</w:t>
       </w:r>
     </w:p>
     <w:p>
@@ -5901,7 +5918,7 @@
         <w:rPr>
           <w:lang w:val="es-419" w:eastAsia="es-CO"/>
         </w:rPr>
-        <w:t>Forman parte de las células y los tejidos. Ejemplo: Colágeno.</w:t>
+        <w:t>Responsables de la contracción muscular para el movimiento y la locomoción. Ejemplo: Miosina.</w:t>
       </w:r>
     </w:p>
     <w:p>
@@ -5923,7 +5940,7 @@
           <w:bCs/>
           <w:lang w:val="es-419" w:eastAsia="es-CO"/>
         </w:rPr>
-        <w:t>Proteínas protectoras</w:t>
+        <w:t>Proteínas estructurales</w:t>
       </w:r>
     </w:p>
     <w:p>
@@ -5938,30 +5955,7 @@
         <w:rPr>
           <w:lang w:val="es-419" w:eastAsia="es-CO"/>
         </w:rPr>
-        <w:t>Ayudan a combatir las infecciones. Ejemplo: Anticuerpos y gammaglobulinas.</w:t>
-      </w:r>
-    </w:p>
-    <w:p>
-      <w:pPr>
-        <w:pStyle w:val="Ttulo3"/>
-      </w:pPr>
-      <w:bookmarkStart w:id="21" w:name="_Toc176988607"/>
-      <w:r>
-        <w:t>Clasificación de los alimentos</w:t>
-      </w:r>
-      <w:bookmarkEnd w:id="21"/>
-    </w:p>
-    <w:p>
-      <w:pPr>
-        <w:rPr>
-          <w:lang w:val="es-419" w:eastAsia="es-CO"/>
-        </w:rPr>
-      </w:pPr>
-      <w:r>
-        <w:rPr>
-          <w:lang w:val="es-419" w:eastAsia="es-CO"/>
-        </w:rPr>
-        <w:t>El objetivo de esta clasificación es la función de los nutrientes más importantes en las dietas alimenticias. Los gobiernos de cada país llevan a cabo políticas nutricionales y establecen los requerimientos que la población necesita.</w:t>
+        <w:t>Forman parte de las células y los tejidos. Ejemplo: Colágeno.</w:t>
       </w:r>
     </w:p>
     <w:p>
@@ -5983,7 +5977,7 @@
           <w:bCs/>
           <w:lang w:val="es-419" w:eastAsia="es-CO"/>
         </w:rPr>
-        <w:t>Alimentos plásticos</w:t>
+        <w:t>Proteínas protectoras</w:t>
       </w:r>
     </w:p>
     <w:p>
@@ -5998,7 +5992,30 @@
         <w:rPr>
           <w:lang w:val="es-419" w:eastAsia="es-CO"/>
         </w:rPr>
-        <w:t>Leche y derivados, carne, pescado y huevos.</w:t>
+        <w:t>Ayudan a combatir las infecciones. Ejemplo: Anticuerpos y gammaglobulinas.</w:t>
+      </w:r>
+    </w:p>
+    <w:p>
+      <w:pPr>
+        <w:pStyle w:val="Ttulo3"/>
+      </w:pPr>
+      <w:bookmarkStart w:id="21" w:name="_Toc178945369"/>
+      <w:r>
+        <w:t>Clasificación de los alimentos</w:t>
+      </w:r>
+      <w:bookmarkEnd w:id="21"/>
+    </w:p>
+    <w:p>
+      <w:pPr>
+        <w:rPr>
+          <w:lang w:val="es-419" w:eastAsia="es-CO"/>
+        </w:rPr>
+      </w:pPr>
+      <w:r>
+        <w:rPr>
+          <w:lang w:val="es-419" w:eastAsia="es-CO"/>
+        </w:rPr>
+        <w:t>El objetivo de esta clasificación es la función de los nutrientes más importantes en las dietas alimenticias. Los gobiernos de cada país llevan a cabo políticas nutricionales y establecen los requerimientos que la población necesita.</w:t>
       </w:r>
     </w:p>
     <w:p>
@@ -6020,7 +6037,8 @@
           <w:bCs/>
           <w:lang w:val="es-419" w:eastAsia="es-CO"/>
         </w:rPr>
-        <w:t>Alimentos energéticos</w:t>
+        <w:lastRenderedPageBreak/>
+        <w:t>Alimentos plásticos</w:t>
       </w:r>
     </w:p>
     <w:p>
@@ -6035,7 +6053,7 @@
         <w:rPr>
           <w:lang w:val="es-419" w:eastAsia="es-CO"/>
         </w:rPr>
-        <w:t>Cereales y derivados, patatas, grasas y aceites.</w:t>
+        <w:t>Leche y derivados, carne, pescado y huevos.</w:t>
       </w:r>
     </w:p>
     <w:p>
@@ -6057,7 +6075,7 @@
           <w:bCs/>
           <w:lang w:val="es-419" w:eastAsia="es-CO"/>
         </w:rPr>
-        <w:t>Alimentos fundamentalmente energéticos</w:t>
+        <w:t>Alimentos energéticos</w:t>
       </w:r>
     </w:p>
     <w:p>
@@ -6072,7 +6090,7 @@
         <w:rPr>
           <w:lang w:val="es-419" w:eastAsia="es-CO"/>
         </w:rPr>
-        <w:t>Legumbres, frutos secos.</w:t>
+        <w:t>Cereales y derivados, patatas, grasas y aceites.</w:t>
       </w:r>
     </w:p>
     <w:p>
@@ -6094,7 +6112,7 @@
           <w:bCs/>
           <w:lang w:val="es-419" w:eastAsia="es-CO"/>
         </w:rPr>
-        <w:t>Alimentos reguladores</w:t>
+        <w:t>Alimentos fundamentalmente energéticos</w:t>
       </w:r>
     </w:p>
     <w:p>
@@ -6109,7 +6127,7 @@
         <w:rPr>
           <w:lang w:val="es-419" w:eastAsia="es-CO"/>
         </w:rPr>
-        <w:t>Verduras y hortalizas, frutas.</w:t>
+        <w:t>Legumbres, frutos secos.</w:t>
       </w:r>
     </w:p>
     <w:p>
@@ -6131,8 +6149,7 @@
           <w:bCs/>
           <w:lang w:val="es-419" w:eastAsia="es-CO"/>
         </w:rPr>
-        <w:lastRenderedPageBreak/>
-        <w:t>Alimentos complementarios</w:t>
+        <w:t>Alimentos reguladores</w:t>
       </w:r>
     </w:p>
     <w:p>
@@ -6147,14 +6164,65 @@
         <w:rPr>
           <w:lang w:val="es-419" w:eastAsia="es-CO"/>
         </w:rPr>
-        <w:t>Azúcares y productos azucarados, sal, grasas animales y de adición, bebidas refrescantes, estimulantes y alcohólicas.</w:t>
+        <w:t>Verduras y hortalizas, frutas.</w:t>
+      </w:r>
+    </w:p>
+    <w:p>
+      <w:pPr>
+        <w:pStyle w:val="Prrafodelista"/>
+        <w:numPr>
+          <w:ilvl w:val="0"/>
+          <w:numId w:val="39"/>
+        </w:numPr>
+        <w:rPr>
+          <w:b/>
+          <w:bCs/>
+          <w:lang w:val="es-419" w:eastAsia="es-CO"/>
+        </w:rPr>
+      </w:pPr>
+      <w:r>
+        <w:rPr>
+          <w:b/>
+          <w:bCs/>
+          <w:lang w:val="es-419" w:eastAsia="es-CO"/>
+        </w:rPr>
+        <w:t>Alimentos complementarios</w:t>
+      </w:r>
+    </w:p>
+    <w:p>
+      <w:pPr>
+        <w:pStyle w:val="Prrafodelista"/>
+        <w:ind w:left="1429" w:firstLine="0"/>
+        <w:rPr>
+          <w:lang w:val="es-419" w:eastAsia="es-CO"/>
+        </w:rPr>
+      </w:pPr>
+      <w:r>
+        <w:rPr>
+          <w:lang w:val="es-419" w:eastAsia="es-CO"/>
+        </w:rPr>
+        <w:t xml:space="preserve">Azúcares y productos azucarados, sal, grasas animales y de adición, </w:t>
+      </w:r>
+      <w:proofErr w:type="spellStart"/>
+      <w:r>
+        <w:rPr>
+          <w:lang w:val="es-419" w:eastAsia="es-CO"/>
+        </w:rPr>
+        <w:t>ebidas</w:t>
+      </w:r>
+      <w:proofErr w:type="spellEnd"/>
+      <w:r>
+        <w:rPr>
+          <w:lang w:val="es-419" w:eastAsia="es-CO"/>
+        </w:rPr>
+        <w:t xml:space="preserve"> refrescantes, estimulantes y alcohólicas.</w:t>
       </w:r>
     </w:p>
     <w:p>
       <w:pPr>
         <w:pStyle w:val="Titulosgenerales"/>
       </w:pPr>
-      <w:bookmarkStart w:id="22" w:name="_Toc176988608"/>
+      <w:bookmarkStart w:id="22" w:name="_Toc178945370"/>
       <w:r>
         <w:lastRenderedPageBreak/>
         <w:t>Síntesis</w:t>
@@ -6237,7 +6305,7 @@
       <w:pPr>
         <w:pStyle w:val="Titulosgenerales"/>
       </w:pPr>
-      <w:bookmarkStart w:id="23" w:name="_Toc176988609"/>
+      <w:bookmarkStart w:id="23" w:name="_Toc178945371"/>
       <w:r>
         <w:lastRenderedPageBreak/>
         <w:t>Material complementario</w:t>
@@ -6921,7 +6989,7 @@
       <w:pPr>
         <w:pStyle w:val="Titulosgenerales"/>
       </w:pPr>
-      <w:bookmarkStart w:id="24" w:name="_Toc176988610"/>
+      <w:bookmarkStart w:id="24" w:name="_Toc178945372"/>
       <w:r>
         <w:lastRenderedPageBreak/>
         <w:t>Glosario</w:t>
@@ -7142,7 +7210,7 @@
       <w:pPr>
         <w:pStyle w:val="Titulosgenerales"/>
       </w:pPr>
-      <w:bookmarkStart w:id="25" w:name="_Toc176988611"/>
+      <w:bookmarkStart w:id="25" w:name="_Toc178945373"/>
       <w:r>
         <w:lastRenderedPageBreak/>
         <w:t>Referencias bibliográficas</w:t>
@@ -7236,7 +7304,7 @@
       <w:pPr>
         <w:pStyle w:val="Titulosgenerales"/>
       </w:pPr>
-      <w:bookmarkStart w:id="26" w:name="_Toc176988612"/>
+      <w:bookmarkStart w:id="26" w:name="_Toc178945374"/>
       <w:r>
         <w:lastRenderedPageBreak/>
         <w:t>Créditos</w:t>
@@ -14483,13 +14551,13 @@
 </file>
 
 <file path=customXml/itemProps2.xml><?xml version="1.0" encoding="utf-8"?>
-<ds:datastoreItem xmlns:ds="http://schemas.openxmlformats.org/officeDocument/2006/customXml" ds:itemID="{C6659900-2DBD-4449-9D4B-EA631EAE6BAC}"/>
+<ds:datastoreItem xmlns:ds="http://schemas.openxmlformats.org/officeDocument/2006/customXml" ds:itemID="{F4812DA6-5567-4E4D-B321-0321E4AAE826}"/>
 </file>
 
 <file path=customXml/itemProps3.xml><?xml version="1.0" encoding="utf-8"?>
-<ds:datastoreItem xmlns:ds="http://schemas.openxmlformats.org/officeDocument/2006/customXml" ds:itemID="{5C5C314B-7261-49DC-8830-181A94B7E95B}"/>
+<ds:datastoreItem xmlns:ds="http://schemas.openxmlformats.org/officeDocument/2006/customXml" ds:itemID="{F22E5E93-AD34-4CDE-A7A0-08252594535B}"/>
 </file>
 
 <file path=customXml/itemProps4.xml><?xml version="1.0" encoding="utf-8"?>
-<ds:datastoreItem xmlns:ds="http://schemas.openxmlformats.org/officeDocument/2006/customXml" ds:itemID="{AFDE056D-2746-4DA1-A8A6-C5CED104B371}"/>
+<ds:datastoreItem xmlns:ds="http://schemas.openxmlformats.org/officeDocument/2006/customXml" ds:itemID="{04CFD9A1-17EB-43A0-9C05-A3D868A3DE2E}"/>
 </file>
</xml_diff>